<commit_message>
ReRan Alu.v sim for different screenshot
</commit_message>
<xml_diff>
--- a/ARM-Lab/reports/Lab08/Lab8_Ford.docx
+++ b/ARM-Lab/reports/Lab08/Lab8_Ford.docx
@@ -20,14 +20,11 @@
     </w:p>
     <w:p>
       <w:r>
-        <w:rPr>
-          <w:noProof/>
-        </w:rPr>
         <w:drawing>
-          <wp:inline distT="0" distB="0" distL="0" distR="0" wp14:anchorId="7933CD89" wp14:editId="2B6DF321">
-            <wp:extent cx="8229600" cy="2522220"/>
+          <wp:inline distT="0" distB="0" distL="0" distR="0" wp14:anchorId="5BF53601" wp14:editId="61A086DF">
+            <wp:extent cx="8229600" cy="2877185"/>
             <wp:effectExtent l="0" t="0" r="0" b="0"/>
-            <wp:docPr id="620866167" name="Picture 1" descr="A screenshot of a computer&#10;&#10;Description automatically generated"/>
+            <wp:docPr id="471084721" name="Picture 1"/>
             <wp:cNvGraphicFramePr>
               <a:graphicFrameLocks xmlns:a="http://schemas.openxmlformats.org/drawingml/2006/main" noChangeAspect="1"/>
             </wp:cNvGraphicFramePr>
@@ -35,7 +32,7 @@
               <a:graphicData uri="http://schemas.openxmlformats.org/drawingml/2006/picture">
                 <pic:pic xmlns:pic="http://schemas.openxmlformats.org/drawingml/2006/picture">
                   <pic:nvPicPr>
-                    <pic:cNvPr id="620866167" name="Picture 1" descr="A screenshot of a computer&#10;&#10;Description automatically generated"/>
+                    <pic:cNvPr id="471084721" name=""/>
                     <pic:cNvPicPr/>
                   </pic:nvPicPr>
                   <pic:blipFill>
@@ -47,7 +44,7 @@
                   <pic:spPr>
                     <a:xfrm>
                       <a:off x="0" y="0"/>
-                      <a:ext cx="8229600" cy="2522220"/>
+                      <a:ext cx="8229600" cy="2877185"/>
                     </a:xfrm>
                     <a:prstGeom prst="rect">
                       <a:avLst/>
@@ -90,92 +87,93 @@
     </w:p>
     <w:p>
       <w:r>
+        <w:lastRenderedPageBreak/>
         <w:t>+++ Step 1: Pass: |alu_result| time = 15 ns | er = -5 | ar = -5 | er_bits = 64 | ar_bits = 64 +++</w:t>
       </w:r>
     </w:p>
     <w:p>
       <w:r>
+        <w:t>+++ Step 2: Pass: |zero| time = 15 ns | er = 0 | ar = 0 | er_bits = 1 | ar_bits = 1 +++</w:t>
+      </w:r>
+    </w:p>
+    <w:p/>
+    <w:p>
+      <w:r>
+        <w:t>Test Case 3: | (10 &amp; 15)</w:t>
+      </w:r>
+    </w:p>
+    <w:p>
+      <w:r>
+        <w:t>+++ Step 1: Pass: |alu_result| time = 20 ns | er = 10 | ar = 10 | er_bits = 64 | ar_bits = 64 +++</w:t>
+      </w:r>
+    </w:p>
+    <w:p>
+      <w:r>
+        <w:t>+++ Step 2: Pass: |zero| time = 20 ns | er = 0 | ar = 0 | er_bits = 1 | ar_bits = 1 +++</w:t>
+      </w:r>
+    </w:p>
+    <w:p/>
+    <w:p>
+      <w:r>
+        <w:t>Test Case 4: | (10 | 15)</w:t>
+      </w:r>
+    </w:p>
+    <w:p>
+      <w:r>
+        <w:t>+++ Step 1: Pass: |alu_result| time = 25 ns | er = 15 | ar = 15 | er_bits = 64 | ar_bits = 64 +++</w:t>
+      </w:r>
+    </w:p>
+    <w:p>
+      <w:r>
+        <w:t>+++ Step 2: Pass: |zero| time = 25 ns | er = 0 | ar = 0 | er_bits = 1 | ar_bits = 1 +++</w:t>
+      </w:r>
+    </w:p>
+    <w:p/>
+    <w:p>
+      <w:r>
+        <w:t>Test Case 5: | PASS b=15</w:t>
+      </w:r>
+    </w:p>
+    <w:p>
+      <w:r>
+        <w:t>+++ Step 1: Pass: |alu_result| time = 30 ns | er = 15 | ar = 15 | er_bits = 64 | ar_bits = 64 +++</w:t>
+      </w:r>
+    </w:p>
+    <w:p>
+      <w:r>
+        <w:t>+++ Step 2: Pass: |zero| time = 30 ns | er = 0 | ar = 0 | er_bits = 1 | ar_bits = 1 +++</w:t>
+      </w:r>
+    </w:p>
+    <w:p/>
+    <w:p>
+      <w:r>
+        <w:t>Test Case 6: | PASS b=0</w:t>
+      </w:r>
+    </w:p>
+    <w:p>
+      <w:r>
+        <w:t>+++ Step 1: Pass: |alu_result| time = 35 ns | er = 0 | ar = 0 | er_bits = 64 | ar_bits = 64 +++</w:t>
+      </w:r>
+    </w:p>
+    <w:p>
+      <w:r>
+        <w:t>+++ Step 2: Pass: |zero| time = 35 ns | er = 1 | ar = 1 | er_bits = 1 | ar_bits = 1 +++</w:t>
+      </w:r>
+    </w:p>
+    <w:p/>
+    <w:p>
+      <w:r>
+        <w:t>Test Case 7: | (65536 + 65536)</w:t>
+      </w:r>
+    </w:p>
+    <w:p>
+      <w:r>
+        <w:t>+++ Step 1: Pass: |alu_result| time = 40 ns | er = 131072 | ar = 131072 | er_bits = 64 | ar_bits = 64 +++</w:t>
+      </w:r>
+    </w:p>
+    <w:p>
+      <w:r>
         <w:lastRenderedPageBreak/>
-        <w:t>+++ Step 2: Pass: |zero| time = 15 ns | er = 0 | ar = 0 | er_bits = 1 | ar_bits = 1 +++</w:t>
-      </w:r>
-    </w:p>
-    <w:p/>
-    <w:p>
-      <w:r>
-        <w:t>Test Case 3: | (10 &amp; 15)</w:t>
-      </w:r>
-    </w:p>
-    <w:p>
-      <w:r>
-        <w:t>+++ Step 1: Pass: |alu_result| time = 20 ns | er = 10 | ar = 10 | er_bits = 64 | ar_bits = 64 +++</w:t>
-      </w:r>
-    </w:p>
-    <w:p>
-      <w:r>
-        <w:t>+++ Step 2: Pass: |zero| time = 20 ns | er = 0 | ar = 0 | er_bits = 1 | ar_bits = 1 +++</w:t>
-      </w:r>
-    </w:p>
-    <w:p/>
-    <w:p>
-      <w:r>
-        <w:t>Test Case 4: | (10 | 15)</w:t>
-      </w:r>
-    </w:p>
-    <w:p>
-      <w:r>
-        <w:t>+++ Step 1: Pass: |alu_result| time = 25 ns | er = 15 | ar = 15 | er_bits = 64 | ar_bits = 64 +++</w:t>
-      </w:r>
-    </w:p>
-    <w:p>
-      <w:r>
-        <w:t>+++ Step 2: Pass: |zero| time = 25 ns | er = 0 | ar = 0 | er_bits = 1 | ar_bits = 1 +++</w:t>
-      </w:r>
-    </w:p>
-    <w:p/>
-    <w:p>
-      <w:r>
-        <w:t>Test Case 5: | PASS b=15</w:t>
-      </w:r>
-    </w:p>
-    <w:p>
-      <w:r>
-        <w:t>+++ Step 1: Pass: |alu_result| time = 30 ns | er = 15 | ar = 15 | er_bits = 64 | ar_bits = 64 +++</w:t>
-      </w:r>
-    </w:p>
-    <w:p>
-      <w:r>
-        <w:t>+++ Step 2: Pass: |zero| time = 30 ns | er = 0 | ar = 0 | er_bits = 1 | ar_bits = 1 +++</w:t>
-      </w:r>
-    </w:p>
-    <w:p/>
-    <w:p>
-      <w:r>
-        <w:t>Test Case 6: | PASS b=0</w:t>
-      </w:r>
-    </w:p>
-    <w:p>
-      <w:r>
-        <w:t>+++ Step 1: Pass: |alu_result| time = 35 ns | er = 0 | ar = 0 | er_bits = 64 | ar_bits = 64 +++</w:t>
-      </w:r>
-    </w:p>
-    <w:p>
-      <w:r>
-        <w:t>+++ Step 2: Pass: |zero| time = 35 ns | er = 1 | ar = 1 | er_bits = 1 | ar_bits = 1 +++</w:t>
-      </w:r>
-    </w:p>
-    <w:p/>
-    <w:p>
-      <w:r>
-        <w:t>Test Case 7: | (65536 + 65536)</w:t>
-      </w:r>
-    </w:p>
-    <w:p>
-      <w:r>
-        <w:t>+++ Step 1: Pass: |alu_result| time = 40 ns | er = 131072 | ar = 131072 | er_bits = 64 | ar_bits = 64 +++</w:t>
-      </w:r>
-    </w:p>
-    <w:p>
-      <w:r>
         <w:t>+++ Step 2: Pass: |zero| time = 40 ns | er = 0 | ar = 0 | er_bits = 1 | ar_bits = 1 +++</w:t>
       </w:r>
     </w:p>
@@ -215,6 +213,9 @@
     <w:p/>
     <w:p>
       <w:r>
+        <w:rPr>
+          <w:noProof/>
+        </w:rPr>
         <w:drawing>
           <wp:inline distT="0" distB="0" distL="0" distR="0" wp14:anchorId="5D2F393A" wp14:editId="0D850670">
             <wp:extent cx="8229600" cy="1720850"/>
@@ -261,90 +262,90 @@
     <w:p/>
     <w:p>
       <w:r>
+        <w:lastRenderedPageBreak/>
         <w:t>Test Case 1: | LDUR</w:t>
       </w:r>
     </w:p>
     <w:p>
       <w:r>
+        <w:t>+++ Step 1: Pass: |alu_control| time = 5 ns | er = 10 | ar = 10 | er_bits = 4 | ar_bits = 4 +++</w:t>
+      </w:r>
+    </w:p>
+    <w:p/>
+    <w:p>
+      <w:r>
+        <w:t>Test Case 2: | STUR</w:t>
+      </w:r>
+    </w:p>
+    <w:p>
+      <w:r>
+        <w:t>+++ Step 1: Pass: |alu_control| time = 10 ns | er = 10 | ar = 10 | er_bits = 4 | ar_bits = 4 +++</w:t>
+      </w:r>
+    </w:p>
+    <w:p/>
+    <w:p>
+      <w:r>
+        <w:t>Test Case 3: | ADD</w:t>
+      </w:r>
+    </w:p>
+    <w:p>
+      <w:r>
+        <w:t>+++ Step 1: Pass: |alu_control| time = 15 ns | er = 10 | ar = 10 | er_bits = 4 | ar_bits = 4 +++</w:t>
+      </w:r>
+    </w:p>
+    <w:p/>
+    <w:p>
+      <w:r>
+        <w:t>Test Case 4: | SUB</w:t>
+      </w:r>
+    </w:p>
+    <w:p>
+      <w:r>
+        <w:t>+++ Step 1: Pass: |alu_control| time = 20 ns | er = 110 | ar = 110 | er_bits = 4 | ar_bits = 4 +++</w:t>
+      </w:r>
+    </w:p>
+    <w:p/>
+    <w:p>
+      <w:r>
+        <w:t>Test Case 5: | AND</w:t>
+      </w:r>
+    </w:p>
+    <w:p>
+      <w:r>
+        <w:t>+++ Step 1: Pass: |alu_control| time = 25 ns | er = 0 | ar = 0 | er_bits = 4 | ar_bits = 4 +++</w:t>
+      </w:r>
+    </w:p>
+    <w:p/>
+    <w:p>
+      <w:r>
+        <w:t>Test Case 6: | ORR</w:t>
+      </w:r>
+    </w:p>
+    <w:p>
+      <w:r>
+        <w:t>+++ Step 1: Pass: |alu_control| time = 30 ns | er = 1 | ar = 1 | er_bits = 4 | ar_bits = 4 +++</w:t>
+      </w:r>
+    </w:p>
+    <w:p/>
+    <w:p>
+      <w:r>
+        <w:t>Test Case 7: | CBZ Positive</w:t>
+      </w:r>
+    </w:p>
+    <w:p>
+      <w:r>
+        <w:t>+++ Step 1: Pass: |alu_control| time = 35 ns | er = 111 | ar = 111 | er_bits = 4 | ar_bits = 4 +++</w:t>
+      </w:r>
+    </w:p>
+    <w:p/>
+    <w:p>
+      <w:r>
         <w:lastRenderedPageBreak/>
-        <w:t>+++ Step 1: Pass: |alu_control| time = 5 ns | er = 10 | ar = 10 | er_bits = 4 | ar_bits = 4 +++</w:t>
-      </w:r>
-    </w:p>
-    <w:p/>
-    <w:p>
-      <w:r>
-        <w:t>Test Case 2: | STUR</w:t>
-      </w:r>
-    </w:p>
-    <w:p>
-      <w:r>
-        <w:t>+++ Step 1: Pass: |alu_control| time = 10 ns | er = 10 | ar = 10 | er_bits = 4 | ar_bits = 4 +++</w:t>
-      </w:r>
-    </w:p>
-    <w:p/>
-    <w:p>
-      <w:r>
-        <w:t>Test Case 3: | ADD</w:t>
-      </w:r>
-    </w:p>
-    <w:p>
-      <w:r>
-        <w:t>+++ Step 1: Pass: |alu_control| time = 15 ns | er = 10 | ar = 10 | er_bits = 4 | ar_bits = 4 +++</w:t>
-      </w:r>
-    </w:p>
-    <w:p/>
-    <w:p>
-      <w:r>
-        <w:t>Test Case 4: | SUB</w:t>
-      </w:r>
-    </w:p>
-    <w:p>
-      <w:r>
-        <w:t>+++ Step 1: Pass: |alu_control| time = 20 ns | er = 110 | ar = 110 | er_bits = 4 | ar_bits = 4 +++</w:t>
-      </w:r>
-    </w:p>
-    <w:p/>
-    <w:p>
-      <w:r>
-        <w:t>Test Case 5: | AND</w:t>
-      </w:r>
-    </w:p>
-    <w:p>
-      <w:r>
-        <w:t>+++ Step 1: Pass: |alu_control| time = 25 ns | er = 0 | ar = 0 | er_bits = 4 | ar_bits = 4 +++</w:t>
-      </w:r>
-    </w:p>
-    <w:p/>
-    <w:p>
-      <w:r>
-        <w:t>Test Case 6: | ORR</w:t>
-      </w:r>
-    </w:p>
-    <w:p>
-      <w:r>
-        <w:t>+++ Step 1: Pass: |alu_control| time = 30 ns | er = 1 | ar = 1 | er_bits = 4 | ar_bits = 4 +++</w:t>
-      </w:r>
-    </w:p>
-    <w:p/>
-    <w:p>
-      <w:r>
-        <w:t>Test Case 7: | CBZ Positive</w:t>
-      </w:r>
-    </w:p>
-    <w:p>
-      <w:r>
-        <w:t>+++ Step 1: Pass: |alu_control| time = 35 ns | er = 111 | ar = 111 | er_bits = 4 | ar_bits = 4 +++</w:t>
-      </w:r>
-    </w:p>
-    <w:p/>
-    <w:p>
-      <w:r>
         <w:t>Test Case 8: | CBZ Negative</w:t>
       </w:r>
     </w:p>
     <w:p>
       <w:r>
-        <w:lastRenderedPageBreak/>
         <w:t>+++ Step 1: Pass: |alu_control| time = 40 ns | er = 111 | ar = 111 | er_bits = 4 | ar_bits = 4 +++</w:t>
       </w:r>
     </w:p>

</xml_diff>